<commit_message>
from my work mac, feb13
</commit_message>
<xml_diff>
--- a/noteDoc/DataScienceNote.docx
+++ b/noteDoc/DataScienceNote.docx
@@ -3,82 +3,618 @@
 <w:document xmlns:wpc="http://schemas.microsoft.com/office/word/2010/wordprocessingCanvas" xmlns:cx="http://schemas.microsoft.com/office/drawing/2014/chartex" xmlns:cx1="http://schemas.microsoft.com/office/drawing/2015/9/8/chartex" xmlns:cx2="http://schemas.microsoft.com/office/drawing/2015/10/21/chartex" xmlns:cx3="http://schemas.microsoft.com/office/drawing/2016/5/9/chartex" xmlns:cx4="http://schemas.microsoft.com/office/drawing/2016/5/10/chartex" xmlns:cx5="http://schemas.microsoft.com/office/drawing/2016/5/11/chartex" xmlns:cx6="http://schemas.microsoft.com/office/drawing/2016/5/12/chartex" xmlns:cx7="http://schemas.microsoft.com/office/drawing/2016/5/13/chartex" xmlns:cx8="http://schemas.microsoft.com/office/drawing/2016/5/14/chartex" xmlns:mc="http://schemas.openxmlformats.org/markup-compatibility/2006" xmlns:aink="http://schemas.microsoft.com/office/drawing/2016/ink" xmlns:am3d="http://schemas.microsoft.com/office/drawing/2017/model3d" xmlns:o="urn:schemas-microsoft-com:office:office" xmlns:oel="http://schemas.microsoft.com/office/2019/extlst" xmlns:r="http://schemas.openxmlformats.org/officeDocument/2006/relationships" xmlns:m="http://schemas.openxmlformats.org/officeDocument/2006/math" xmlns:v="urn:schemas-microsoft-com:vml" xmlns:wp14="http://schemas.microsoft.com/office/word/2010/wordprocessingDrawing" xmlns:wp="http://schemas.openxmlformats.org/drawingml/2006/wordprocessingDrawing" xmlns:w10="urn:schemas-microsoft-com:office:word" xmlns:w="http://schemas.openxmlformats.org/wordprocessingml/2006/main" xmlns:w14="http://schemas.microsoft.com/office/word/2010/wordml" xmlns:w15="http://schemas.microsoft.com/office/word/2012/wordml" xmlns:w16cex="http://schemas.microsoft.com/office/word/2018/wordml/cex" xmlns:w16cid="http://schemas.microsoft.com/office/word/2016/wordml/cid" xmlns:w16="http://schemas.microsoft.com/office/word/2018/wordml" xmlns:w16sdtdh="http://schemas.microsoft.com/office/word/2020/wordml/sdtdatahash" xmlns:w16se="http://schemas.microsoft.com/office/word/2015/wordml/symex" xmlns:wpg="http://schemas.microsoft.com/office/word/2010/wordprocessingGroup" xmlns:wpi="http://schemas.microsoft.com/office/word/2010/wordprocessingInk" xmlns:wne="http://schemas.microsoft.com/office/word/2006/wordml" xmlns:wps="http://schemas.microsoft.com/office/word/2010/wordprocessingShape" mc:Ignorable="w14 w15 w16se w16cid w16 w16cex w16sdtdh wp14">
   <w:body>
     <w:p>
-      <w:r>
+      <w:pPr>
+        <w:rPr>
+          <w:rFonts w:cstheme="minorHAnsi"/>
+        </w:rPr>
+      </w:pPr>
+      <w:r>
+        <w:rPr>
+          <w:rFonts w:cstheme="minorHAnsi"/>
+        </w:rPr>
         <w:t xml:space="preserve">Accompanying my own voice record, I am document stuffs that I do in a </w:t>
       </w:r>
       <w:proofErr w:type="gramStart"/>
       <w:r>
+        <w:rPr>
+          <w:rFonts w:cstheme="minorHAnsi"/>
+        </w:rPr>
         <w:t>day</w:t>
       </w:r>
       <w:proofErr w:type="gramEnd"/>
     </w:p>
-    <w:p/>
-    <w:p>
-      <w:r>
+    <w:p>
+      <w:pPr>
+        <w:rPr>
+          <w:rFonts w:cstheme="minorHAnsi"/>
+        </w:rPr>
+      </w:pPr>
+    </w:p>
+    <w:p>
+      <w:pPr>
+        <w:rPr>
+          <w:rFonts w:cstheme="minorHAnsi"/>
+        </w:rPr>
+      </w:pPr>
+      <w:r>
+        <w:rPr>
+          <w:rFonts w:cstheme="minorHAnsi"/>
+        </w:rPr>
         <w:t>Variant call meeting with Arun and others</w:t>
       </w:r>
     </w:p>
-    <w:p/>
-    <w:p>
-      <w:r>
-        <w:t xml:space="preserve">I went over all 7 IGV </w:t>
+    <w:p>
+      <w:pPr>
+        <w:rPr>
+          <w:rFonts w:cstheme="minorHAnsi"/>
+        </w:rPr>
+      </w:pPr>
+    </w:p>
+    <w:p>
+      <w:pPr>
+        <w:rPr>
+          <w:rFonts w:cstheme="minorHAnsi"/>
+        </w:rPr>
+      </w:pPr>
+      <w:r>
+        <w:rPr>
+          <w:rFonts w:cstheme="minorHAnsi"/>
+        </w:rPr>
+        <w:t xml:space="preserve">I went over all 7 </w:t>
+      </w:r>
+      <w:r>
+        <w:rPr>
+          <w:rFonts w:cstheme="minorHAnsi"/>
+          <w:b/>
+          <w:bCs/>
+        </w:rPr>
+        <w:t>IGV</w:t>
+      </w:r>
+      <w:r>
+        <w:rPr>
+          <w:rFonts w:cstheme="minorHAnsi"/>
+        </w:rPr>
+        <w:t xml:space="preserve"> </w:t>
       </w:r>
       <w:proofErr w:type="spellStart"/>
       <w:r>
+        <w:rPr>
+          <w:rFonts w:cstheme="minorHAnsi"/>
+        </w:rPr>
         <w:t>youtube</w:t>
       </w:r>
       <w:proofErr w:type="spellEnd"/>
       <w:r>
-        <w:t xml:space="preserve"> videos, I found the data is inconsistent, and most surprisingly, it only gets 3.9k subscribers!!</w:t>
-      </w:r>
-    </w:p>
-    <w:p/>
-    <w:p>
-      <w:r>
+        <w:rPr>
+          <w:rFonts w:cstheme="minorHAnsi"/>
+        </w:rPr>
+        <w:t xml:space="preserve"> videos, I found the data is inconsistent, and most surprisingly, it only gets </w:t>
+      </w:r>
+      <w:r>
+        <w:rPr>
+          <w:rFonts w:cstheme="minorHAnsi"/>
+          <w:b/>
+          <w:bCs/>
+        </w:rPr>
+        <w:t>3.9k</w:t>
+      </w:r>
+      <w:r>
+        <w:rPr>
+          <w:rFonts w:cstheme="minorHAnsi"/>
+        </w:rPr>
+        <w:t xml:space="preserve"> subscribers!!</w:t>
+      </w:r>
+    </w:p>
+    <w:p>
+      <w:pPr>
+        <w:rPr>
+          <w:rFonts w:cstheme="minorHAnsi"/>
+        </w:rPr>
+      </w:pPr>
+      <w:r>
+        <w:rPr>
+          <w:rFonts w:cstheme="minorHAnsi"/>
+        </w:rPr>
+        <w:t xml:space="preserve">Here are a few IGV document that I found </w:t>
+      </w:r>
+      <w:proofErr w:type="gramStart"/>
+      <w:r>
+        <w:rPr>
+          <w:rFonts w:cstheme="minorHAnsi"/>
+        </w:rPr>
+        <w:t>useful</w:t>
+      </w:r>
+      <w:proofErr w:type="gramEnd"/>
+    </w:p>
+    <w:p>
+      <w:pPr>
+        <w:rPr>
+          <w:rFonts w:cstheme="minorHAnsi"/>
+        </w:rPr>
+      </w:pPr>
+      <w:r>
+        <w:rPr>
+          <w:rFonts w:cstheme="minorHAnsi"/>
+        </w:rPr>
+        <w:t>chrome-</w:t>
+      </w:r>
+      <w:proofErr w:type="gramStart"/>
+      <w:r>
+        <w:rPr>
+          <w:rFonts w:cstheme="minorHAnsi"/>
+        </w:rPr>
+        <w:t>extension://efaidnbmnnnibpcajpcglclefindmkaj/https://www.igv.org/workshops/BroadApril2017/IGV_SlideDeck.pdf</w:t>
+      </w:r>
+      <w:proofErr w:type="gramEnd"/>
+    </w:p>
+    <w:p>
+      <w:pPr>
+        <w:rPr>
+          <w:rFonts w:cstheme="minorHAnsi"/>
+        </w:rPr>
+      </w:pPr>
+      <w:r>
+        <w:rPr>
+          <w:rFonts w:cstheme="minorHAnsi"/>
+        </w:rPr>
+        <w:t>chrome-</w:t>
+      </w:r>
+      <w:proofErr w:type="gramStart"/>
+      <w:r>
+        <w:rPr>
+          <w:rFonts w:cstheme="minorHAnsi"/>
+        </w:rPr>
+        <w:t>extension://efaidnbmnnnibpcajpcglclefindmkaj/https://www.igv.org/workshops/BroadApril2017/IGV_Exercises.pdf</w:t>
+      </w:r>
+      <w:proofErr w:type="gramEnd"/>
+    </w:p>
+    <w:p>
+      <w:pPr>
+        <w:rPr>
+          <w:rFonts w:cstheme="minorHAnsi"/>
+        </w:rPr>
+      </w:pPr>
+    </w:p>
+    <w:p>
+      <w:pPr>
+        <w:rPr>
+          <w:rFonts w:cstheme="minorHAnsi"/>
+        </w:rPr>
+      </w:pPr>
+    </w:p>
+    <w:p>
+      <w:pPr>
+        <w:rPr>
+          <w:rFonts w:cstheme="minorHAnsi"/>
+        </w:rPr>
+      </w:pPr>
+    </w:p>
+    <w:p>
+      <w:pPr>
+        <w:rPr>
+          <w:rFonts w:cstheme="minorHAnsi"/>
+        </w:rPr>
+      </w:pPr>
+      <w:r>
+        <w:rPr>
+          <w:rFonts w:cstheme="minorHAnsi"/>
+        </w:rPr>
         <w:t xml:space="preserve">I am looking at different videos on </w:t>
       </w:r>
       <w:proofErr w:type="gramStart"/>
       <w:r>
+        <w:rPr>
+          <w:rFonts w:cstheme="minorHAnsi"/>
+        </w:rPr>
         <w:t>GESA</w:t>
       </w:r>
       <w:proofErr w:type="gramEnd"/>
     </w:p>
-    <w:p/>
-    <w:p>
-      <w:r>
+    <w:p>
+      <w:pPr>
+        <w:rPr>
+          <w:rFonts w:cstheme="minorHAnsi"/>
+        </w:rPr>
+      </w:pPr>
+    </w:p>
+    <w:p>
+      <w:pPr>
+        <w:rPr>
+          <w:rFonts w:cstheme="minorHAnsi"/>
+        </w:rPr>
+      </w:pPr>
+      <w:r>
+        <w:rPr>
+          <w:rFonts w:cstheme="minorHAnsi"/>
+        </w:rPr>
         <w:t xml:space="preserve">The first one would be </w:t>
       </w:r>
       <w:proofErr w:type="spellStart"/>
       <w:proofErr w:type="gramStart"/>
       <w:r>
+        <w:rPr>
+          <w:rFonts w:cstheme="minorHAnsi"/>
+          <w:b/>
+          <w:bCs/>
+        </w:rPr>
         <w:t>bioinformagician</w:t>
       </w:r>
       <w:proofErr w:type="spellEnd"/>
       <w:proofErr w:type="gramEnd"/>
     </w:p>
     <w:p>
-      <w:r>
+      <w:pPr>
+        <w:rPr>
+          <w:rFonts w:cstheme="minorHAnsi"/>
+        </w:rPr>
+      </w:pPr>
+      <w:r>
+        <w:rPr>
+          <w:rFonts w:cstheme="minorHAnsi"/>
+        </w:rPr>
         <w:t xml:space="preserve">I found </w:t>
       </w:r>
       <w:proofErr w:type="spellStart"/>
       <w:r>
+        <w:rPr>
+          <w:rFonts w:cstheme="minorHAnsi"/>
+          <w:b/>
+          <w:bCs/>
+        </w:rPr>
         <w:t>biostatsquid</w:t>
       </w:r>
       <w:proofErr w:type="spellEnd"/>
       <w:r>
-        <w:t xml:space="preserve"> from Spain by Laura: </w:t>
-      </w:r>
-    </w:p>
-    <w:p/>
-    <w:p>
-      <w:r>
+        <w:rPr>
+          <w:rFonts w:cstheme="minorHAnsi"/>
+        </w:rPr>
+        <w:t xml:space="preserve"> from Spain by Laura</w:t>
+      </w:r>
+    </w:p>
+    <w:p>
+      <w:pPr>
+        <w:rPr>
+          <w:rFonts w:cstheme="minorHAnsi"/>
+        </w:rPr>
+      </w:pPr>
+      <w:proofErr w:type="spellStart"/>
+      <w:r>
+        <w:rPr>
+          <w:rFonts w:cstheme="minorHAnsi"/>
+          <w:b/>
+          <w:bCs/>
+        </w:rPr>
+        <w:t>LiquidBrain</w:t>
+      </w:r>
+      <w:proofErr w:type="spellEnd"/>
+      <w:r>
+        <w:rPr>
+          <w:rFonts w:cstheme="minorHAnsi"/>
+        </w:rPr>
+        <w:t xml:space="preserve"> by Leslie and Brandon</w:t>
+      </w:r>
+    </w:p>
+    <w:p>
+      <w:pPr>
+        <w:rPr>
+          <w:rFonts w:cstheme="minorHAnsi"/>
+          <w:b/>
+          <w:bCs/>
+          <w:color w:val="131313"/>
+        </w:rPr>
+      </w:pPr>
+      <w:proofErr w:type="spellStart"/>
+      <w:r>
+        <w:rPr>
+          <w:rFonts w:cstheme="minorHAnsi"/>
+          <w:b/>
+          <w:bCs/>
+          <w:color w:val="131313"/>
+        </w:rPr>
+        <w:t>GenomicGuru</w:t>
+      </w:r>
+      <w:proofErr w:type="spellEnd"/>
+      <w:r>
+        <w:rPr>
+          <w:rFonts w:cstheme="minorHAnsi"/>
+          <w:b/>
+          <w:bCs/>
+          <w:color w:val="131313"/>
+        </w:rPr>
+        <w:t xml:space="preserve">: </w:t>
+      </w:r>
+    </w:p>
+    <w:p>
+      <w:pPr>
+        <w:rPr>
+          <w:rFonts w:cstheme="minorHAnsi"/>
+          <w:color w:val="131313"/>
+        </w:rPr>
+      </w:pPr>
+    </w:p>
+    <w:p>
+      <w:pPr>
+        <w:rPr>
+          <w:rFonts w:cstheme="minorHAnsi"/>
+        </w:rPr>
+      </w:pPr>
+      <w:r>
+        <w:rPr>
+          <w:rFonts w:cstheme="minorHAnsi"/>
+          <w:color w:val="131313"/>
+        </w:rPr>
+        <w:t>Dr Katherine West in the College of Medical Veterinary and Life Sciences at the University of Glasgow, Scotland</w:t>
+      </w:r>
+    </w:p>
+    <w:p>
+      <w:pPr>
+        <w:rPr>
+          <w:rFonts w:cstheme="minorHAnsi"/>
+        </w:rPr>
+      </w:pPr>
+      <w:r>
+        <w:rPr>
+          <w:rFonts w:cstheme="minorHAnsi"/>
+        </w:rPr>
         <w:t>URLs:</w:t>
       </w:r>
     </w:p>
     <w:p>
-      <w:r>
-        <w:t>https://www.statskingdom.com/index.html</w:t>
-      </w:r>
+      <w:pPr>
+        <w:rPr>
+          <w:rFonts w:cstheme="minorHAnsi"/>
+        </w:rPr>
+      </w:pPr>
+      <w:hyperlink r:id="rId4" w:history="1">
+        <w:r>
+          <w:rPr>
+            <w:rStyle w:val="Hyperlink"/>
+            <w:rFonts w:cstheme="minorHAnsi"/>
+          </w:rPr>
+          <w:t>https://www.statskingdom.com/index.html</w:t>
+        </w:r>
+      </w:hyperlink>
+    </w:p>
+    <w:p>
+      <w:pPr>
+        <w:rPr>
+          <w:rFonts w:cstheme="minorHAnsi"/>
+        </w:rPr>
+      </w:pPr>
+    </w:p>
+    <w:p>
+      <w:pPr>
+        <w:rPr>
+          <w:rFonts w:cstheme="minorHAnsi"/>
+        </w:rPr>
+      </w:pPr>
+      <w:proofErr w:type="spellStart"/>
+      <w:r>
+        <w:rPr>
+          <w:rFonts w:cstheme="minorHAnsi"/>
+        </w:rPr>
+        <w:t>Bioinformagician</w:t>
+      </w:r>
+      <w:proofErr w:type="spellEnd"/>
+      <w:r>
+        <w:rPr>
+          <w:rFonts w:cstheme="minorHAnsi"/>
+        </w:rPr>
+        <w:t xml:space="preserve">: </w:t>
+      </w:r>
+      <w:r>
+        <w:rPr>
+          <w:rFonts w:cstheme="minorHAnsi"/>
+        </w:rPr>
+        <w:t>three reasons</w:t>
+      </w:r>
+      <w:r>
+        <w:rPr>
+          <w:rFonts w:cstheme="minorHAnsi"/>
+        </w:rPr>
+        <w:t xml:space="preserve"> for making these </w:t>
+      </w:r>
+      <w:proofErr w:type="gramStart"/>
+      <w:r>
+        <w:rPr>
+          <w:rFonts w:cstheme="minorHAnsi"/>
+        </w:rPr>
+        <w:t>videos</w:t>
+      </w:r>
+      <w:proofErr w:type="gramEnd"/>
+    </w:p>
+    <w:p>
+      <w:pPr>
+        <w:rPr>
+          <w:rFonts w:cstheme="minorHAnsi"/>
+        </w:rPr>
+      </w:pPr>
+    </w:p>
+    <w:p>
+      <w:pPr>
+        <w:rPr>
+          <w:rFonts w:cstheme="minorHAnsi"/>
+        </w:rPr>
+      </w:pPr>
+      <w:r>
+        <w:rPr>
+          <w:rFonts w:cstheme="minorHAnsi"/>
+        </w:rPr>
+        <w:t xml:space="preserve">1. </w:t>
+      </w:r>
+      <w:r>
+        <w:rPr>
+          <w:rFonts w:cstheme="minorHAnsi"/>
+        </w:rPr>
+        <w:t>create awareness</w:t>
+      </w:r>
+    </w:p>
+    <w:p>
+      <w:pPr>
+        <w:rPr>
+          <w:rFonts w:cstheme="minorHAnsi"/>
+        </w:rPr>
+      </w:pPr>
+      <w:r>
+        <w:rPr>
+          <w:rFonts w:cstheme="minorHAnsi"/>
+        </w:rPr>
+        <w:t>2. share the knowledge</w:t>
+      </w:r>
+    </w:p>
+    <w:p>
+      <w:pPr>
+        <w:rPr>
+          <w:rFonts w:cstheme="minorHAnsi"/>
+        </w:rPr>
+      </w:pPr>
+      <w:r>
+        <w:rPr>
+          <w:rFonts w:cstheme="minorHAnsi"/>
+        </w:rPr>
+        <w:t>3 learning</w:t>
+      </w:r>
+    </w:p>
+    <w:p>
+      <w:pPr>
+        <w:rPr>
+          <w:rFonts w:cstheme="minorHAnsi"/>
+        </w:rPr>
+      </w:pPr>
+    </w:p>
+    <w:p>
+      <w:pPr>
+        <w:rPr>
+          <w:rFonts w:cstheme="minorHAnsi"/>
+          <w:b/>
+          <w:bCs/>
+          <w:color w:val="0F0F0F"/>
+          <w:shd w:val="clear" w:color="auto" w:fill="FFFFFF"/>
+        </w:rPr>
+      </w:pPr>
+      <w:proofErr w:type="spellStart"/>
+      <w:r>
+        <w:rPr>
+          <w:rFonts w:cstheme="minorHAnsi"/>
+          <w:b/>
+          <w:bCs/>
+          <w:color w:val="0F0F0F"/>
+          <w:shd w:val="clear" w:color="auto" w:fill="FFFFFF"/>
+        </w:rPr>
+        <w:t>OMGenomics</w:t>
+      </w:r>
+      <w:proofErr w:type="spellEnd"/>
+      <w:r>
+        <w:rPr>
+          <w:rFonts w:cstheme="minorHAnsi"/>
+          <w:b/>
+          <w:bCs/>
+          <w:color w:val="0F0F0F"/>
+          <w:shd w:val="clear" w:color="auto" w:fill="FFFFFF"/>
+        </w:rPr>
+        <w:t>:</w:t>
+      </w:r>
+      <w:r>
+        <w:rPr>
+          <w:rFonts w:cstheme="minorHAnsi"/>
+          <w:color w:val="0F0F0F"/>
+          <w:shd w:val="clear" w:color="auto" w:fill="FFFFFF"/>
+        </w:rPr>
+        <w:t xml:space="preserve"> Is another </w:t>
+      </w:r>
+      <w:proofErr w:type="spellStart"/>
+      <w:r>
+        <w:rPr>
+          <w:rFonts w:cstheme="minorHAnsi"/>
+          <w:color w:val="0F0F0F"/>
+          <w:shd w:val="clear" w:color="auto" w:fill="FFFFFF"/>
+        </w:rPr>
+        <w:t>youtube</w:t>
+      </w:r>
+      <w:proofErr w:type="spellEnd"/>
+      <w:r>
+        <w:rPr>
+          <w:rFonts w:cstheme="minorHAnsi"/>
+          <w:color w:val="0F0F0F"/>
+          <w:shd w:val="clear" w:color="auto" w:fill="FFFFFF"/>
+        </w:rPr>
+        <w:t xml:space="preserve"> </w:t>
+      </w:r>
+      <w:r>
+        <w:rPr>
+          <w:rFonts w:cstheme="minorHAnsi"/>
+          <w:color w:val="0F0F0F"/>
+          <w:shd w:val="clear" w:color="auto" w:fill="FFFFFF"/>
+        </w:rPr>
+        <w:t xml:space="preserve">channel </w:t>
+      </w:r>
+      <w:r>
+        <w:rPr>
+          <w:rFonts w:cstheme="minorHAnsi"/>
+          <w:color w:val="0F0F0F"/>
+          <w:shd w:val="clear" w:color="auto" w:fill="FFFFFF"/>
+        </w:rPr>
+        <w:t>hosted by Maria</w:t>
+      </w:r>
+      <w:r>
+        <w:rPr>
+          <w:rFonts w:cstheme="minorHAnsi"/>
+          <w:color w:val="0F0F0F"/>
+          <w:shd w:val="clear" w:color="auto" w:fill="FFFFFF"/>
+        </w:rPr>
+        <w:t>, she gives it up after 6 months of full-time (don’t know the reasons though)</w:t>
+      </w:r>
+    </w:p>
+    <w:p>
+      <w:pPr>
+        <w:rPr>
+          <w:rFonts w:cstheme="minorHAnsi"/>
+          <w:color w:val="0F0F0F"/>
+          <w:shd w:val="clear" w:color="auto" w:fill="FFFFFF"/>
+        </w:rPr>
+      </w:pPr>
+      <w:r>
+        <w:rPr>
+          <w:rFonts w:cstheme="minorHAnsi"/>
+          <w:color w:val="0F0F0F"/>
+          <w:shd w:val="clear" w:color="auto" w:fill="FFFFFF"/>
+        </w:rPr>
+        <w:t>Genomics Guru</w:t>
+      </w:r>
+    </w:p>
+    <w:p>
+      <w:pPr>
+        <w:rPr>
+          <w:rFonts w:cstheme="minorHAnsi"/>
+          <w:color w:val="0F0F0F"/>
+          <w:shd w:val="clear" w:color="auto" w:fill="FFFFFF"/>
+        </w:rPr>
+      </w:pPr>
+    </w:p>
+    <w:p>
+      <w:pPr>
+        <w:rPr>
+          <w:rFonts w:cstheme="minorHAnsi"/>
+          <w:color w:val="0F0F0F"/>
+          <w:shd w:val="clear" w:color="auto" w:fill="FFFFFF"/>
+        </w:rPr>
+      </w:pPr>
+    </w:p>
+    <w:p>
+      <w:pPr>
+        <w:rPr>
+          <w:rFonts w:cstheme="minorHAnsi"/>
+          <w:color w:val="0F0F0F"/>
+          <w:shd w:val="clear" w:color="auto" w:fill="FFFFFF"/>
+        </w:rPr>
+      </w:pPr>
+    </w:p>
+    <w:p>
+      <w:pPr>
+        <w:rPr>
+          <w:rFonts w:cstheme="minorHAnsi"/>
+        </w:rPr>
+      </w:pPr>
     </w:p>
     <w:sectPr>
       <w:pgSz w:w="12240" w:h="15840"/>
@@ -514,6 +1050,29 @@
     <w:semiHidden/>
     <w:unhideWhenUsed/>
   </w:style>
+  <w:style w:type="character" w:styleId="Hyperlink">
+    <w:name w:val="Hyperlink"/>
+    <w:basedOn w:val="DefaultParagraphFont"/>
+    <w:uiPriority w:val="99"/>
+    <w:unhideWhenUsed/>
+    <w:rsid w:val="00173402"/>
+    <w:rPr>
+      <w:color w:val="0563C1" w:themeColor="hyperlink"/>
+      <w:u w:val="single"/>
+    </w:rPr>
+  </w:style>
+  <w:style w:type="character" w:styleId="UnresolvedMention">
+    <w:name w:val="Unresolved Mention"/>
+    <w:basedOn w:val="DefaultParagraphFont"/>
+    <w:uiPriority w:val="99"/>
+    <w:semiHidden/>
+    <w:unhideWhenUsed/>
+    <w:rsid w:val="00173402"/>
+    <w:rPr>
+      <w:color w:val="605E5C"/>
+      <w:shd w:val="clear" w:color="auto" w:fill="E1DFDD"/>
+    </w:rPr>
+  </w:style>
 </w:styles>
 </file>
 

</xml_diff>